<commit_message>
Agregué documento PDF actualizado
</commit_message>
<xml_diff>
--- a/public/documentos/Producto integrador. El final del proceso.docx
+++ b/public/documentos/Producto integrador. El final del proceso.docx
@@ -20286,7 +20286,46 @@
           <w:b/>
           <w:bCs/>
         </w:rPr>
-        <w:t xml:space="preserve">Conclusión </w:t>
+        <w:t>Liga de Github:</w:t>
+      </w:r>
+    </w:p>
+    <w:p>
+      <w:hyperlink r:id="rId18" w:history="1">
+        <w:r>
+          <w:rPr>
+            <w:rStyle w:val="Hipervnculo"/>
+          </w:rPr>
+          <w:t>https://github.com/AlbaMarina1208/menu-interactivo-scrum.git</w:t>
+        </w:r>
+      </w:hyperlink>
+    </w:p>
+    <w:p>
+      <w:pPr>
+        <w:rPr>
+          <w:b/>
+          <w:bCs/>
+        </w:rPr>
+      </w:pPr>
+      <w:r>
+        <w:rPr>
+          <w:b/>
+          <w:bCs/>
+        </w:rPr>
+        <w:t>Conclusión</w:t>
+      </w:r>
+      <w:r>
+        <w:rPr>
+          <w:b/>
+          <w:bCs/>
+        </w:rPr>
+        <w:t>:</w:t>
+      </w:r>
+      <w:r>
+        <w:rPr>
+          <w:b/>
+          <w:bCs/>
+        </w:rPr>
+        <w:t xml:space="preserve"> </w:t>
       </w:r>
     </w:p>
     <w:p>
@@ -27946,6 +27985,29 @@
       </w:tcPr>
     </w:tblStylePr>
   </w:style>
+  <w:style w:type="character" w:styleId="Hipervnculo">
+    <w:name w:val="Hyperlink"/>
+    <w:basedOn w:val="Fuentedeprrafopredeter"/>
+    <w:uiPriority w:val="99"/>
+    <w:unhideWhenUsed/>
+    <w:rsid w:val="00791A32"/>
+    <w:rPr>
+      <w:color w:val="467886" w:themeColor="hyperlink"/>
+      <w:u w:val="single"/>
+    </w:rPr>
+  </w:style>
+  <w:style w:type="character" w:styleId="Mencinsinresolver">
+    <w:name w:val="Unresolved Mention"/>
+    <w:basedOn w:val="Fuentedeprrafopredeter"/>
+    <w:uiPriority w:val="99"/>
+    <w:semiHidden/>
+    <w:unhideWhenUsed/>
+    <w:rsid w:val="00791A32"/>
+    <w:rPr>
+      <w:color w:val="605E5C"/>
+      <w:shd w:val="clear" w:color="auto" w:fill="E1DFDD"/>
+    </w:rPr>
+  </w:style>
 </w:styles>
 </file>
 

</xml_diff>